<commit_message>
modify markdown wrong format
</commit_message>
<xml_diff>
--- a/source/about/resume.docx
+++ b/source/about/resume.docx
@@ -676,7 +676,21 @@
         <w:t xml:space="preserve"> </w:t>
       </w:r>
       <w:r>
-        <w:t xml:space="preserve">or GENie(https://github.com/bkaradzic/GENie)(Lua based premake), the tool helps to generate and compiles c++</w:t>
+        <w:t xml:space="preserve">or</w:t>
+      </w:r>
+      <w:r>
+        <w:t xml:space="preserve"> </w:t>
+      </w:r>
+      <w:hyperlink r:id="rId29">
+        <w:r>
+          <w:rPr>
+            <w:rStyle w:val="Hyperlink"/>
+          </w:rPr>
+          <w:t xml:space="preserve">GENie</w:t>
+        </w:r>
+      </w:hyperlink>
+      <w:r>
+        <w:t xml:space="preserve">(Lua based premake), the tool helps to generate and compiles c++</w:t>
       </w:r>
       <w:r>
         <w:t xml:space="preserve"> </w:t>
@@ -731,8 +745,8 @@
       <w:pPr>
         <w:pStyle w:val="Heading3"/>
       </w:pPr>
-      <w:bookmarkStart w:id="29" w:name="personal-side-projects"/>
-      <w:bookmarkEnd w:id="29"/>
+      <w:bookmarkStart w:id="30" w:name="personal-side-projects"/>
+      <w:bookmarkEnd w:id="30"/>
       <w:r>
         <w:t xml:space="preserve">Personal Side Projects</w:t>
       </w:r>
@@ -741,7 +755,7 @@
       <w:pPr>
         <w:pStyle w:val="FirstParagraph"/>
       </w:pPr>
-      <w:hyperlink r:id="rId30">
+      <w:hyperlink r:id="rId31">
         <w:r>
           <w:rPr>
             <w:b/>
@@ -811,7 +825,7 @@
       <w:pPr>
         <w:pStyle w:val="BodyText"/>
       </w:pPr>
-      <w:hyperlink r:id="rId31">
+      <w:hyperlink r:id="rId32">
         <w:r>
           <w:rPr>
             <w:b/>
@@ -831,7 +845,7 @@
       <w:pPr>
         <w:pStyle w:val="BodyText"/>
       </w:pPr>
-      <w:hyperlink r:id="rId32">
+      <w:hyperlink r:id="rId33">
         <w:r>
           <w:rPr>
             <w:b/>
@@ -858,8 +872,8 @@
       <w:pPr>
         <w:pStyle w:val="Heading3"/>
       </w:pPr>
-      <w:bookmarkStart w:id="33" w:name="certifications"/>
-      <w:bookmarkEnd w:id="33"/>
+      <w:bookmarkStart w:id="34" w:name="certifications"/>
+      <w:bookmarkEnd w:id="34"/>
       <w:r>
         <w:t xml:space="preserve">Certifications</w:t>
       </w:r>
@@ -883,17 +897,17 @@
       <w:pPr>
         <w:pStyle w:val="Heading3"/>
       </w:pPr>
-      <w:bookmarkStart w:id="34" w:name="resumes-for-download"/>
-      <w:bookmarkEnd w:id="34"/>
-      <w:r>
-        <w:t xml:space="preserve">Resumes for download</w:t>
+      <w:bookmarkStart w:id="35" w:name="resume-for-download"/>
+      <w:bookmarkEnd w:id="35"/>
+      <w:r>
+        <w:t xml:space="preserve">Resume for download</w:t>
       </w:r>
     </w:p>
     <w:p>
       <w:pPr>
         <w:pStyle w:val="FirstParagraph"/>
       </w:pPr>
-      <w:hyperlink r:id="rId35">
+      <w:hyperlink r:id="rId36">
         <w:r>
           <w:rPr>
             <w:rStyle w:val="Hyperlink"/>
@@ -904,7 +918,7 @@
       <w:r>
         <w:br w:type="textWrapping"/>
       </w:r>
-      <w:hyperlink r:id="rId36">
+      <w:hyperlink r:id="rId37">
         <w:r>
           <w:rPr>
             <w:rStyle w:val="Hyperlink"/>
@@ -915,7 +929,7 @@
       <w:r>
         <w:br w:type="textWrapping"/>
       </w:r>
-      <w:hyperlink r:id="rId37">
+      <w:hyperlink r:id="rId38">
         <w:r>
           <w:rPr>
             <w:rStyle w:val="Hyperlink"/>
@@ -926,7 +940,7 @@
       <w:r>
         <w:br w:type="textWrapping"/>
       </w:r>
-      <w:hyperlink r:id="rId38">
+      <w:hyperlink r:id="rId39">
         <w:r>
           <w:rPr>
             <w:rStyle w:val="Hyperlink"/>
@@ -1043,7 +1057,7 @@
     </w:lvl>
   </w:abstractNum>
   <w:abstractNum w:abstractNumId="990">
-    <w:nsid w:val="3f9652d2"/>
+    <w:nsid w:val="c51184a4"/>
     <w:multiLevelType w:val="multilevel"/>
     <w:lvl w:ilvl="0">
       <w:numFmt w:val="bullet"/>

</xml_diff>